<commit_message>
Update hospital project features
</commit_message>
<xml_diff>
--- a/documentation.docx
+++ b/documentation.docx
@@ -86,6 +86,407 @@
       </w:r>
     </w:p>
     <w:p/>
+    <w:p/>
+    <w:p>
+      <w:r>
+        <w:t>@</w:t>
+      </w:r>
+      <w:proofErr w:type="gramStart"/>
+      <w:r>
+        <w:t>app.route</w:t>
+      </w:r>
+      <w:proofErr w:type="gramEnd"/>
+      <w:r>
+        <w:t>('/admin/delete_patient/&lt;patient_id&gt;')</w:t>
+      </w:r>
+    </w:p>
+    <w:p>
+      <w:r>
+        <w:t xml:space="preserve">def </w:t>
+      </w:r>
+      <w:proofErr w:type="spellStart"/>
+      <w:r>
+        <w:t>delete_patient</w:t>
+      </w:r>
+      <w:proofErr w:type="spellEnd"/>
+      <w:r>
+        <w:t>(</w:t>
+      </w:r>
+      <w:proofErr w:type="spellStart"/>
+      <w:r>
+        <w:t>patient_id</w:t>
+      </w:r>
+      <w:proofErr w:type="spellEnd"/>
+      <w:r>
+        <w:t>):</w:t>
+      </w:r>
+    </w:p>
+    <w:p>
+      <w:r>
+        <w:t xml:space="preserve">    if '</w:t>
+      </w:r>
+      <w:proofErr w:type="spellStart"/>
+      <w:r>
+        <w:t>user_id</w:t>
+      </w:r>
+      <w:proofErr w:type="spellEnd"/>
+      <w:r>
+        <w:t xml:space="preserve">' not in session or </w:t>
+      </w:r>
+      <w:proofErr w:type="spellStart"/>
+      <w:r>
+        <w:t>session.get</w:t>
+      </w:r>
+      <w:proofErr w:type="spellEnd"/>
+      <w:r>
+        <w:t>('role'</w:t>
+      </w:r>
+      <w:proofErr w:type="gramStart"/>
+      <w:r>
+        <w:t>) !</w:t>
+      </w:r>
+      <w:proofErr w:type="gramEnd"/>
+      <w:r>
+        <w:t>= 'admin':</w:t>
+      </w:r>
+    </w:p>
+    <w:p>
+      <w:r>
+        <w:t xml:space="preserve">        </w:t>
+      </w:r>
+      <w:proofErr w:type="gramStart"/>
+      <w:r>
+        <w:t>flash(</w:t>
+      </w:r>
+      <w:proofErr w:type="gramEnd"/>
+      <w:r>
+        <w:t>'Access denied', 'error')</w:t>
+      </w:r>
+    </w:p>
+    <w:p>
+      <w:r>
+        <w:t xml:space="preserve">        return redirect(</w:t>
+      </w:r>
+      <w:proofErr w:type="spellStart"/>
+      <w:r>
+        <w:t>url_for</w:t>
+      </w:r>
+      <w:proofErr w:type="spellEnd"/>
+      <w:r>
+        <w:t>('login'))</w:t>
+      </w:r>
+    </w:p>
+    <w:p>
+      <w:r>
+        <w:t xml:space="preserve">    patient = Patient.query.get_or_404(</w:t>
+      </w:r>
+      <w:proofErr w:type="spellStart"/>
+      <w:r>
+        <w:t>patient_id</w:t>
+      </w:r>
+      <w:proofErr w:type="spellEnd"/>
+      <w:r>
+        <w:t>)</w:t>
+      </w:r>
+    </w:p>
+    <w:p>
+      <w:r>
+        <w:t xml:space="preserve">    # Delete all appointments for this patient first (or let CASCADE handle it)</w:t>
+      </w:r>
+    </w:p>
+    <w:p>
+      <w:r>
+        <w:t xml:space="preserve">    appointments = </w:t>
+      </w:r>
+      <w:proofErr w:type="spellStart"/>
+      <w:proofErr w:type="gramStart"/>
+      <w:r>
+        <w:t>Appointment.query.filter</w:t>
+      </w:r>
+      <w:proofErr w:type="gramEnd"/>
+      <w:r>
+        <w:t>_by</w:t>
+      </w:r>
+      <w:proofErr w:type="spellEnd"/>
+      <w:r>
+        <w:t>(</w:t>
+      </w:r>
+      <w:proofErr w:type="spellStart"/>
+      <w:r>
+        <w:t>patient_id</w:t>
+      </w:r>
+      <w:proofErr w:type="spellEnd"/>
+      <w:r>
+        <w:t>=</w:t>
+      </w:r>
+      <w:proofErr w:type="spellStart"/>
+      <w:r>
+        <w:t>patient_id</w:t>
+      </w:r>
+      <w:proofErr w:type="spellEnd"/>
+      <w:proofErr w:type="gramStart"/>
+      <w:r>
+        <w:t>).all</w:t>
+      </w:r>
+      <w:proofErr w:type="gramEnd"/>
+      <w:r>
+        <w:t>()</w:t>
+      </w:r>
+    </w:p>
+    <w:p>
+      <w:r>
+        <w:t xml:space="preserve">    for appointment in appointments:</w:t>
+      </w:r>
+    </w:p>
+    <w:p>
+      <w:r>
+        <w:t xml:space="preserve">        # Delete treatments for this appointment</w:t>
+      </w:r>
+    </w:p>
+    <w:p>
+      <w:r>
+        <w:t xml:space="preserve">        treatments = </w:t>
+      </w:r>
+      <w:proofErr w:type="spellStart"/>
+      <w:proofErr w:type="gramStart"/>
+      <w:r>
+        <w:t>Treatment.query.filter</w:t>
+      </w:r>
+      <w:proofErr w:type="gramEnd"/>
+      <w:r>
+        <w:t>_by</w:t>
+      </w:r>
+      <w:proofErr w:type="spellEnd"/>
+      <w:r>
+        <w:t>(</w:t>
+      </w:r>
+      <w:proofErr w:type="spellStart"/>
+      <w:r>
+        <w:t>appointment_id</w:t>
+      </w:r>
+      <w:proofErr w:type="spellEnd"/>
+      <w:r>
+        <w:t>=appointment.id</w:t>
+      </w:r>
+      <w:proofErr w:type="gramStart"/>
+      <w:r>
+        <w:t>).all</w:t>
+      </w:r>
+      <w:proofErr w:type="gramEnd"/>
+      <w:r>
+        <w:t>()</w:t>
+      </w:r>
+    </w:p>
+    <w:p>
+      <w:r>
+        <w:t xml:space="preserve">        for treatment in treatments:</w:t>
+      </w:r>
+    </w:p>
+    <w:p>
+      <w:r>
+        <w:t xml:space="preserve">            </w:t>
+      </w:r>
+      <w:proofErr w:type="spellStart"/>
+      <w:proofErr w:type="gramStart"/>
+      <w:r>
+        <w:t>db.session</w:t>
+      </w:r>
+      <w:proofErr w:type="gramEnd"/>
+      <w:r>
+        <w:t>.delete</w:t>
+      </w:r>
+      <w:proofErr w:type="spellEnd"/>
+      <w:r>
+        <w:t>(treatment)</w:t>
+      </w:r>
+    </w:p>
+    <w:p>
+      <w:r>
+        <w:t xml:space="preserve">        </w:t>
+      </w:r>
+      <w:proofErr w:type="spellStart"/>
+      <w:proofErr w:type="gramStart"/>
+      <w:r>
+        <w:t>db.session</w:t>
+      </w:r>
+      <w:proofErr w:type="gramEnd"/>
+      <w:r>
+        <w:t>.delete</w:t>
+      </w:r>
+      <w:proofErr w:type="spellEnd"/>
+      <w:r>
+        <w:t>(appointment)</w:t>
+      </w:r>
+    </w:p>
+    <w:p>
+      <w:r>
+        <w:t xml:space="preserve">    # Delete patient record</w:t>
+      </w:r>
+    </w:p>
+    <w:p>
+      <w:r>
+        <w:t xml:space="preserve">    </w:t>
+      </w:r>
+      <w:proofErr w:type="spellStart"/>
+      <w:proofErr w:type="gramStart"/>
+      <w:r>
+        <w:t>db.session</w:t>
+      </w:r>
+      <w:proofErr w:type="gramEnd"/>
+      <w:r>
+        <w:t>.delete</w:t>
+      </w:r>
+      <w:proofErr w:type="spellEnd"/>
+      <w:r>
+        <w:t>(patient)</w:t>
+      </w:r>
+    </w:p>
+    <w:p>
+      <w:r>
+        <w:t xml:space="preserve">    # Delete associated user account</w:t>
+      </w:r>
+    </w:p>
+    <w:p>
+      <w:r>
+        <w:t xml:space="preserve">    </w:t>
+      </w:r>
+      <w:proofErr w:type="spellStart"/>
+      <w:r>
+        <w:t>user_id</w:t>
+      </w:r>
+      <w:proofErr w:type="spellEnd"/>
+      <w:r>
+        <w:t xml:space="preserve"> = </w:t>
+      </w:r>
+      <w:proofErr w:type="spellStart"/>
+      <w:r>
+        <w:t>patient.user_id</w:t>
+      </w:r>
+      <w:proofErr w:type="spellEnd"/>
+    </w:p>
+    <w:p>
+      <w:r>
+        <w:t xml:space="preserve">    user = </w:t>
+      </w:r>
+      <w:proofErr w:type="spellStart"/>
+      <w:r>
+        <w:t>User.query.get</w:t>
+      </w:r>
+      <w:proofErr w:type="spellEnd"/>
+      <w:r>
+        <w:t>(</w:t>
+      </w:r>
+      <w:proofErr w:type="spellStart"/>
+      <w:r>
+        <w:t>user_id</w:t>
+      </w:r>
+      <w:proofErr w:type="spellEnd"/>
+      <w:r>
+        <w:t>)</w:t>
+      </w:r>
+    </w:p>
+    <w:p>
+      <w:r>
+        <w:lastRenderedPageBreak/>
+        <w:t xml:space="preserve">    if user:</w:t>
+      </w:r>
+    </w:p>
+    <w:p>
+      <w:r>
+        <w:t xml:space="preserve">        </w:t>
+      </w:r>
+      <w:proofErr w:type="spellStart"/>
+      <w:proofErr w:type="gramStart"/>
+      <w:r>
+        <w:t>db.session</w:t>
+      </w:r>
+      <w:proofErr w:type="gramEnd"/>
+      <w:r>
+        <w:t>.delete</w:t>
+      </w:r>
+      <w:proofErr w:type="spellEnd"/>
+      <w:r>
+        <w:t>(user)</w:t>
+      </w:r>
+    </w:p>
+    <w:p>
+      <w:r>
+        <w:t xml:space="preserve">    </w:t>
+      </w:r>
+      <w:proofErr w:type="spellStart"/>
+      <w:proofErr w:type="gramStart"/>
+      <w:r>
+        <w:t>db.session</w:t>
+      </w:r>
+      <w:proofErr w:type="gramEnd"/>
+      <w:r>
+        <w:t>.</w:t>
+      </w:r>
+      <w:proofErr w:type="gramStart"/>
+      <w:r>
+        <w:t>commit</w:t>
+      </w:r>
+      <w:proofErr w:type="spellEnd"/>
+      <w:r>
+        <w:t>(</w:t>
+      </w:r>
+      <w:proofErr w:type="gramEnd"/>
+      <w:r>
+        <w:t>)</w:t>
+      </w:r>
+    </w:p>
+    <w:p>
+      <w:r>
+        <w:t xml:space="preserve">    </w:t>
+      </w:r>
+      <w:proofErr w:type="gramStart"/>
+      <w:r>
+        <w:t>flash(</w:t>
+      </w:r>
+      <w:proofErr w:type="spellStart"/>
+      <w:proofErr w:type="gramEnd"/>
+      <w:r>
+        <w:t>f'Patient</w:t>
+      </w:r>
+      <w:proofErr w:type="spellEnd"/>
+      <w:r>
+        <w:t xml:space="preserve"> {</w:t>
+      </w:r>
+      <w:proofErr w:type="spellStart"/>
+      <w:r>
+        <w:t>patient.</w:t>
+      </w:r>
+      <w:proofErr w:type="gramStart"/>
+      <w:r>
+        <w:t>user.username</w:t>
+      </w:r>
+      <w:proofErr w:type="spellEnd"/>
+      <w:proofErr w:type="gramEnd"/>
+      <w:r>
+        <w:t>} and all associated data deleted successfully!', 'success')</w:t>
+      </w:r>
+    </w:p>
+    <w:p>
+      <w:r>
+        <w:t xml:space="preserve">    return redirect(</w:t>
+      </w:r>
+      <w:proofErr w:type="spellStart"/>
+      <w:r>
+        <w:t>url_for</w:t>
+      </w:r>
+      <w:proofErr w:type="spellEnd"/>
+      <w:r>
+        <w:t>('</w:t>
+      </w:r>
+      <w:proofErr w:type="spellStart"/>
+      <w:r>
+        <w:t>view_user</w:t>
+      </w:r>
+      <w:proofErr w:type="spellEnd"/>
+      <w:r>
+        <w:t>'))</w:t>
+      </w:r>
+    </w:p>
     <w:sectPr>
       <w:pgSz w:w="11906" w:h="16838"/>
       <w:pgMar w:top="1440" w:right="1440" w:bottom="1440" w:left="1440" w:header="708" w:footer="708" w:gutter="0"/>
@@ -856,6 +1257,7 @@
   <w:style w:type="character" w:default="1" w:styleId="DefaultParagraphFont">
     <w:name w:val="Default Paragraph Font"/>
     <w:uiPriority w:val="1"/>
+    <w:semiHidden/>
     <w:unhideWhenUsed/>
   </w:style>
   <w:style w:type="table" w:default="1" w:styleId="TableNormal">

</xml_diff>